<commit_message>
Updated all of the files.
</commit_message>
<xml_diff>
--- a/Deana/AutoCarServiceInformation.docx
+++ b/Deana/AutoCarServiceInformation.docx
@@ -15,7 +15,7 @@
     <w:p/>
     <w:tbl>
       <w:tblPr>
-        <w:tblStyle w:val="a"/>
+        <w:tblStyle w:val="1"/>
         <w:tblW w:w="9350" w:type="dxa"/>
         <w:tblBorders>
           <w:top w:val="single" w:sz="8" w:space="0" w:color="000000"/>
@@ -145,7 +145,10 @@
           <w:p>
             <w:proofErr w:type="spellStart"/>
             <w:r>
-              <w:t>VehicleManufacturers</w:t>
+              <w:t>VehicleMan</w:t>
+            </w:r>
+            <w:r>
+              <w:t>f</w:t>
             </w:r>
             <w:proofErr w:type="spellEnd"/>
           </w:p>
@@ -164,13 +167,23 @@
           <w:p>
             <w:proofErr w:type="spellStart"/>
             <w:r>
-              <w:t>ManufacturerId</w:t>
+              <w:t>vehicle</w:t>
+            </w:r>
+            <w:r>
+              <w:t>Man</w:t>
+            </w:r>
+            <w:r>
+              <w:t>f</w:t>
+            </w:r>
+            <w:r>
+              <w:t>Id</w:t>
             </w:r>
             <w:proofErr w:type="spellEnd"/>
             <w:r>
               <w:t xml:space="preserve">(pk), name </w:t>
             </w:r>
           </w:p>
+          <w:p/>
         </w:tc>
         <w:tc>
           <w:tcPr>
@@ -195,7 +208,19 @@
           <w:tcPr>
             <w:tcW w:w="3420" w:type="dxa"/>
           </w:tcPr>
-          <w:p/>
+          <w:p>
+            <w:r>
+              <w:t>{</w:t>
+            </w:r>
+            <w:proofErr w:type="spellStart"/>
+            <w:r>
+              <w:t>VehicleManf</w:t>
+            </w:r>
+            <w:proofErr w:type="spellEnd"/>
+            <w:r>
+              <w:t>} -&gt; {name}</w:t>
+            </w:r>
+          </w:p>
         </w:tc>
       </w:tr>
       <w:tr>
@@ -246,6 +271,9 @@
             <w:proofErr w:type="spellStart"/>
             <w:r>
               <w:t>laborHour</w:t>
+            </w:r>
+            <w:r>
+              <w:t>s</w:t>
             </w:r>
             <w:proofErr w:type="spellEnd"/>
           </w:p>
@@ -540,6 +568,9 @@
           <w:p>
             <w:pPr>
               <w:spacing w:line="240" w:lineRule="auto"/>
+              <w:rPr>
+                <w:color w:val="000000"/>
+              </w:rPr>
             </w:pPr>
             <w:r>
               <w:rPr>
@@ -573,6 +604,75 @@
               </w:rPr>
               <w:t>.</w:t>
             </w:r>
+          </w:p>
+          <w:p>
+            <w:pPr>
+              <w:spacing w:line="240" w:lineRule="auto"/>
+              <w:rPr>
+                <w:color w:val="000000"/>
+              </w:rPr>
+            </w:pPr>
+          </w:p>
+          <w:p>
+            <w:pPr>
+              <w:spacing w:line="240" w:lineRule="auto"/>
+              <w:rPr>
+                <w:color w:val="000000"/>
+              </w:rPr>
+            </w:pPr>
+            <w:r>
+              <w:rPr>
+                <w:color w:val="000000"/>
+              </w:rPr>
+              <w:t>{</w:t>
+            </w:r>
+            <w:proofErr w:type="spellStart"/>
+            <w:r>
+              <w:rPr>
+                <w:color w:val="000000"/>
+              </w:rPr>
+              <w:t>serviceId</w:t>
+            </w:r>
+            <w:proofErr w:type="spellEnd"/>
+            <w:r>
+              <w:rPr>
+                <w:color w:val="000000"/>
+              </w:rPr>
+              <w:t>}-&gt; {name}</w:t>
+            </w:r>
+          </w:p>
+          <w:p>
+            <w:pPr>
+              <w:spacing w:line="240" w:lineRule="auto"/>
+              <w:rPr>
+                <w:color w:val="000000"/>
+              </w:rPr>
+            </w:pPr>
+            <w:r>
+              <w:rPr>
+                <w:color w:val="000000"/>
+              </w:rPr>
+              <w:t>{name}-&gt;{</w:t>
+            </w:r>
+            <w:proofErr w:type="spellStart"/>
+            <w:r>
+              <w:rPr>
+                <w:color w:val="000000"/>
+              </w:rPr>
+              <w:t>laborHours</w:t>
+            </w:r>
+            <w:proofErr w:type="spellEnd"/>
+            <w:r>
+              <w:rPr>
+                <w:color w:val="000000"/>
+              </w:rPr>
+              <w:t>}</w:t>
+            </w:r>
+          </w:p>
+          <w:p>
+            <w:pPr>
+              <w:spacing w:line="240" w:lineRule="auto"/>
+            </w:pPr>
           </w:p>
         </w:tc>
       </w:tr>
@@ -592,9 +692,14 @@
             <w:pPr>
               <w:spacing w:line="240" w:lineRule="auto"/>
             </w:pPr>
+            <w:proofErr w:type="spellStart"/>
             <w:r>
               <w:t>Repair</w:t>
             </w:r>
+            <w:r>
+              <w:t>Services</w:t>
+            </w:r>
+            <w:proofErr w:type="spellEnd"/>
           </w:p>
         </w:tc>
         <w:tc>
@@ -632,7 +737,18 @@
             </w:r>
             <w:proofErr w:type="spellEnd"/>
             <w:r>
-              <w:t>), category</w:t>
+              <w:t xml:space="preserve">), </w:t>
+            </w:r>
+            <w:proofErr w:type="spellStart"/>
+            <w:r>
+              <w:t>serviceType</w:t>
+            </w:r>
+            <w:proofErr w:type="spellEnd"/>
+            <w:r>
+              <w:t xml:space="preserve">, </w:t>
+            </w:r>
+            <w:r>
+              <w:t>category</w:t>
             </w:r>
           </w:p>
         </w:tc>
@@ -643,6 +759,9 @@
           <w:p>
             <w:pPr>
               <w:spacing w:line="240" w:lineRule="auto"/>
+              <w:rPr>
+                <w:color w:val="000000"/>
+              </w:rPr>
             </w:pPr>
             <w:r>
               <w:rPr>
@@ -650,6 +769,75 @@
               </w:rPr>
               <w:t>Repair services are categorized into 6 main subcategories</w:t>
             </w:r>
+          </w:p>
+          <w:p>
+            <w:pPr>
+              <w:spacing w:line="240" w:lineRule="auto"/>
+              <w:rPr>
+                <w:color w:val="000000"/>
+              </w:rPr>
+            </w:pPr>
+          </w:p>
+          <w:p>
+            <w:pPr>
+              <w:spacing w:line="240" w:lineRule="auto"/>
+              <w:rPr>
+                <w:color w:val="000000"/>
+              </w:rPr>
+            </w:pPr>
+            <w:r>
+              <w:rPr>
+                <w:color w:val="000000"/>
+              </w:rPr>
+              <w:t>{</w:t>
+            </w:r>
+            <w:proofErr w:type="spellStart"/>
+            <w:r>
+              <w:rPr>
+                <w:color w:val="000000"/>
+              </w:rPr>
+              <w:t>serviceId</w:t>
+            </w:r>
+            <w:proofErr w:type="spellEnd"/>
+            <w:r>
+              <w:rPr>
+                <w:color w:val="000000"/>
+              </w:rPr>
+              <w:t>}-</w:t>
+            </w:r>
+            <w:proofErr w:type="gramStart"/>
+            <w:r>
+              <w:rPr>
+                <w:color w:val="000000"/>
+              </w:rPr>
+              <w:t>&gt;{</w:t>
+            </w:r>
+            <w:r>
+              <w:t xml:space="preserve"> </w:t>
+            </w:r>
+            <w:proofErr w:type="spellStart"/>
+            <w:r>
+              <w:t>serviceType</w:t>
+            </w:r>
+            <w:proofErr w:type="spellEnd"/>
+            <w:proofErr w:type="gramEnd"/>
+            <w:r>
+              <w:rPr>
+                <w:color w:val="000000"/>
+              </w:rPr>
+              <w:t xml:space="preserve"> </w:t>
+            </w:r>
+            <w:r>
+              <w:rPr>
+                <w:color w:val="000000"/>
+              </w:rPr>
+              <w:t>}</w:t>
+            </w:r>
+          </w:p>
+          <w:p>
+            <w:pPr>
+              <w:spacing w:line="240" w:lineRule="auto"/>
+            </w:pPr>
           </w:p>
         </w:tc>
       </w:tr>
@@ -669,9 +857,14 @@
             <w:pPr>
               <w:spacing w:line="240" w:lineRule="auto"/>
             </w:pPr>
-            <w:r>
-              <w:t>Maintenances</w:t>
-            </w:r>
+            <w:proofErr w:type="spellStart"/>
+            <w:r>
+              <w:t>Maintenance</w:t>
+            </w:r>
+            <w:r>
+              <w:t>Services</w:t>
+            </w:r>
+            <w:proofErr w:type="spellEnd"/>
           </w:p>
         </w:tc>
         <w:tc>
@@ -710,6 +903,12 @@
             <w:r>
               <w:t xml:space="preserve">),  </w:t>
             </w:r>
+            <w:proofErr w:type="spellStart"/>
+            <w:r>
+              <w:lastRenderedPageBreak/>
+              <w:t>serviceType</w:t>
+            </w:r>
+            <w:proofErr w:type="spellEnd"/>
           </w:p>
         </w:tc>
         <w:tc>
@@ -753,11 +952,9 @@
             </w:tcMar>
           </w:tcPr>
           <w:p>
-            <w:proofErr w:type="spellStart"/>
-            <w:r>
-              <w:t>HourlyRates</w:t>
-            </w:r>
-            <w:proofErr w:type="spellEnd"/>
+            <w:r>
+              <w:t>Roles</w:t>
+            </w:r>
           </w:p>
         </w:tc>
         <w:tc>
@@ -773,7 +970,15 @@
           </w:tcPr>
           <w:p>
             <w:r>
-              <w:t>id(pk), rate, salary</w:t>
+              <w:t xml:space="preserve"> </w:t>
+            </w:r>
+            <w:proofErr w:type="spellStart"/>
+            <w:r>
+              <w:t>roleType</w:t>
+            </w:r>
+            <w:proofErr w:type="spellEnd"/>
+            <w:r>
+              <w:t>(pk)</w:t>
             </w:r>
           </w:p>
         </w:tc>
@@ -790,7 +995,7 @@
           </w:tcPr>
           <w:p>
             <w:r>
-              <w:t>Lowest rate</w:t>
+              <w:t>manager, receptionist, mechanic</w:t>
             </w:r>
           </w:p>
           <w:p/>
@@ -815,10 +1020,11 @@
             </w:tcMar>
           </w:tcPr>
           <w:p>
-            <w:r>
-              <w:lastRenderedPageBreak/>
-              <w:t>Roles</w:t>
-            </w:r>
+            <w:proofErr w:type="spellStart"/>
+            <w:r>
+              <w:t>ServiceCenter</w:t>
+            </w:r>
+            <w:proofErr w:type="spellEnd"/>
           </w:p>
         </w:tc>
         <w:tc>
@@ -833,16 +1039,36 @@
             </w:tcMar>
           </w:tcPr>
           <w:p>
-            <w:r>
-              <w:t xml:space="preserve"> </w:t>
-            </w:r>
-            <w:proofErr w:type="spellStart"/>
-            <w:r>
-              <w:t>roleId</w:t>
-            </w:r>
-            <w:proofErr w:type="spellEnd"/>
-            <w:r>
-              <w:t>(pk), name</w:t>
+            <w:proofErr w:type="spellStart"/>
+            <w:r>
+              <w:t>centerId</w:t>
+            </w:r>
+            <w:proofErr w:type="spellEnd"/>
+            <w:r>
+              <w:t xml:space="preserve">(pk), </w:t>
+            </w:r>
+          </w:p>
+          <w:p>
+            <w:proofErr w:type="spellStart"/>
+            <w:r>
+              <w:t>managerId</w:t>
+            </w:r>
+            <w:proofErr w:type="spellEnd"/>
+            <w:r>
+              <w:t>(</w:t>
+            </w:r>
+            <w:proofErr w:type="spellStart"/>
+            <w:r>
+              <w:t>fk</w:t>
+            </w:r>
+            <w:proofErr w:type="spellEnd"/>
+            <w:r>
+              <w:t>)</w:t>
+            </w:r>
+          </w:p>
+          <w:p>
+            <w:r>
+              <w:t>address, phone</w:t>
             </w:r>
           </w:p>
         </w:tc>
@@ -858,17 +1084,254 @@
             </w:tcMar>
           </w:tcPr>
           <w:p>
-            <w:r>
-              <w:t>manager, receptionist, mechanic</w:t>
-            </w:r>
-          </w:p>
-          <w:p/>
+            <w:pPr>
+              <w:widowControl w:val="0"/>
+              <w:pBdr>
+                <w:top w:val="nil"/>
+                <w:left w:val="nil"/>
+                <w:bottom w:val="nil"/>
+                <w:right w:val="nil"/>
+                <w:between w:val="nil"/>
+              </w:pBdr>
+              <w:spacing w:line="240" w:lineRule="auto"/>
+            </w:pPr>
+          </w:p>
         </w:tc>
         <w:tc>
           <w:tcPr>
             <w:tcW w:w="3420" w:type="dxa"/>
           </w:tcPr>
-          <w:p/>
+          <w:p>
+            <w:pPr>
+              <w:widowControl w:val="0"/>
+              <w:pBdr>
+                <w:top w:val="nil"/>
+                <w:left w:val="nil"/>
+                <w:bottom w:val="nil"/>
+                <w:right w:val="nil"/>
+                <w:between w:val="nil"/>
+              </w:pBdr>
+              <w:spacing w:line="240" w:lineRule="auto"/>
+              <w:rPr>
+                <w:color w:val="000000"/>
+              </w:rPr>
+            </w:pPr>
+            <w:r>
+              <w:rPr>
+                <w:color w:val="000000"/>
+              </w:rPr>
+              <w:t>each center has a manager who manages all employees, a receptionist, and several mechanics.</w:t>
+            </w:r>
+          </w:p>
+          <w:p>
+            <w:pPr>
+              <w:widowControl w:val="0"/>
+              <w:pBdr>
+                <w:top w:val="nil"/>
+                <w:left w:val="nil"/>
+                <w:bottom w:val="nil"/>
+                <w:right w:val="nil"/>
+                <w:between w:val="nil"/>
+              </w:pBdr>
+              <w:spacing w:line="240" w:lineRule="auto"/>
+              <w:rPr>
+                <w:color w:val="000000"/>
+              </w:rPr>
+            </w:pPr>
+          </w:p>
+          <w:p>
+            <w:pPr>
+              <w:widowControl w:val="0"/>
+              <w:pBdr>
+                <w:top w:val="nil"/>
+                <w:left w:val="nil"/>
+                <w:bottom w:val="nil"/>
+                <w:right w:val="nil"/>
+                <w:between w:val="nil"/>
+              </w:pBdr>
+              <w:spacing w:line="240" w:lineRule="auto"/>
+              <w:rPr>
+                <w:color w:val="000000"/>
+              </w:rPr>
+            </w:pPr>
+            <w:r>
+              <w:rPr>
+                <w:color w:val="000000"/>
+              </w:rPr>
+              <w:t>{</w:t>
+            </w:r>
+            <w:proofErr w:type="spellStart"/>
+            <w:r>
+              <w:rPr>
+                <w:color w:val="000000"/>
+              </w:rPr>
+              <w:t>centerId</w:t>
+            </w:r>
+            <w:proofErr w:type="spellEnd"/>
+            <w:r>
+              <w:rPr>
+                <w:color w:val="000000"/>
+              </w:rPr>
+              <w:t>}-</w:t>
+            </w:r>
+            <w:proofErr w:type="gramStart"/>
+            <w:r>
+              <w:rPr>
+                <w:color w:val="000000"/>
+              </w:rPr>
+              <w:t>&gt;{</w:t>
+            </w:r>
+            <w:proofErr w:type="spellStart"/>
+            <w:proofErr w:type="gramEnd"/>
+            <w:r>
+              <w:rPr>
+                <w:color w:val="000000"/>
+              </w:rPr>
+              <w:t>managerId</w:t>
+            </w:r>
+            <w:proofErr w:type="spellEnd"/>
+            <w:r>
+              <w:rPr>
+                <w:color w:val="000000"/>
+              </w:rPr>
+              <w:t>, address, phone}</w:t>
+            </w:r>
+          </w:p>
+          <w:p>
+            <w:pPr>
+              <w:widowControl w:val="0"/>
+              <w:pBdr>
+                <w:top w:val="nil"/>
+                <w:left w:val="nil"/>
+                <w:bottom w:val="nil"/>
+                <w:right w:val="nil"/>
+                <w:between w:val="nil"/>
+              </w:pBdr>
+              <w:spacing w:line="240" w:lineRule="auto"/>
+              <w:rPr>
+                <w:color w:val="000000"/>
+              </w:rPr>
+            </w:pPr>
+            <w:r>
+              <w:rPr>
+                <w:color w:val="000000"/>
+              </w:rPr>
+              <w:t>{</w:t>
+            </w:r>
+            <w:proofErr w:type="spellStart"/>
+            <w:r>
+              <w:rPr>
+                <w:color w:val="000000"/>
+              </w:rPr>
+              <w:t>centerId</w:t>
+            </w:r>
+            <w:proofErr w:type="spellEnd"/>
+            <w:r>
+              <w:rPr>
+                <w:color w:val="000000"/>
+              </w:rPr>
+              <w:t>}-&gt;{</w:t>
+            </w:r>
+            <w:proofErr w:type="spellStart"/>
+            <w:r>
+              <w:rPr>
+                <w:color w:val="000000"/>
+              </w:rPr>
+              <w:t>managerId</w:t>
+            </w:r>
+            <w:proofErr w:type="spellEnd"/>
+            <w:r>
+              <w:rPr>
+                <w:color w:val="000000"/>
+              </w:rPr>
+              <w:t>}</w:t>
+            </w:r>
+          </w:p>
+          <w:p>
+            <w:pPr>
+              <w:widowControl w:val="0"/>
+              <w:pBdr>
+                <w:top w:val="nil"/>
+                <w:left w:val="nil"/>
+                <w:bottom w:val="nil"/>
+                <w:right w:val="nil"/>
+                <w:between w:val="nil"/>
+              </w:pBdr>
+              <w:spacing w:line="240" w:lineRule="auto"/>
+              <w:rPr>
+                <w:color w:val="000000"/>
+              </w:rPr>
+            </w:pPr>
+            <w:r>
+              <w:rPr>
+                <w:color w:val="000000"/>
+              </w:rPr>
+              <w:t>{address}-&gt;{</w:t>
+            </w:r>
+            <w:proofErr w:type="spellStart"/>
+            <w:r>
+              <w:rPr>
+                <w:color w:val="000000"/>
+              </w:rPr>
+              <w:t>centerId</w:t>
+            </w:r>
+            <w:proofErr w:type="spellEnd"/>
+            <w:r>
+              <w:rPr>
+                <w:color w:val="000000"/>
+              </w:rPr>
+              <w:t>}</w:t>
+            </w:r>
+          </w:p>
+          <w:p>
+            <w:pPr>
+              <w:widowControl w:val="0"/>
+              <w:pBdr>
+                <w:top w:val="nil"/>
+                <w:left w:val="nil"/>
+                <w:bottom w:val="nil"/>
+                <w:right w:val="nil"/>
+                <w:between w:val="nil"/>
+              </w:pBdr>
+              <w:spacing w:line="240" w:lineRule="auto"/>
+              <w:rPr>
+                <w:color w:val="000000"/>
+              </w:rPr>
+            </w:pPr>
+            <w:r>
+              <w:rPr>
+                <w:color w:val="000000"/>
+              </w:rPr>
+              <w:t>{phone}-&gt;{</w:t>
+            </w:r>
+            <w:proofErr w:type="spellStart"/>
+            <w:r>
+              <w:rPr>
+                <w:color w:val="000000"/>
+              </w:rPr>
+              <w:t>centerId</w:t>
+            </w:r>
+            <w:proofErr w:type="spellEnd"/>
+            <w:r>
+              <w:rPr>
+                <w:color w:val="000000"/>
+              </w:rPr>
+              <w:t>}</w:t>
+            </w:r>
+          </w:p>
+          <w:p>
+            <w:pPr>
+              <w:widowControl w:val="0"/>
+              <w:pBdr>
+                <w:top w:val="nil"/>
+                <w:left w:val="nil"/>
+                <w:bottom w:val="nil"/>
+                <w:right w:val="nil"/>
+                <w:between w:val="nil"/>
+              </w:pBdr>
+              <w:spacing w:line="240" w:lineRule="auto"/>
+            </w:pPr>
+          </w:p>
         </w:tc>
       </w:tr>
       <w:tr>
@@ -886,7 +1349,7 @@
           <w:p>
             <w:proofErr w:type="spellStart"/>
             <w:r>
-              <w:t>ServiceCenter</w:t>
+              <w:t>BusinessHours</w:t>
             </w:r>
             <w:proofErr w:type="spellEnd"/>
           </w:p>
@@ -903,117 +1366,17 @@
             </w:tcMar>
           </w:tcPr>
           <w:p>
-            <w:proofErr w:type="spellStart"/>
-            <w:r>
-              <w:t>centerId</w:t>
-            </w:r>
-            <w:proofErr w:type="spellEnd"/>
-            <w:r>
-              <w:t>(pk), address, phone</w:t>
-            </w:r>
-          </w:p>
-        </w:tc>
-        <w:tc>
-          <w:tcPr>
-            <w:tcW w:w="2340" w:type="dxa"/>
-            <w:shd w:val="clear" w:color="auto" w:fill="auto"/>
-            <w:tcMar>
-              <w:top w:w="100" w:type="dxa"/>
-              <w:left w:w="100" w:type="dxa"/>
-              <w:bottom w:w="100" w:type="dxa"/>
-              <w:right w:w="100" w:type="dxa"/>
-            </w:tcMar>
-          </w:tcPr>
-          <w:p>
-            <w:pPr>
-              <w:widowControl w:val="0"/>
-              <w:pBdr>
-                <w:top w:val="nil"/>
-                <w:left w:val="nil"/>
-                <w:bottom w:val="nil"/>
-                <w:right w:val="nil"/>
-                <w:between w:val="nil"/>
-              </w:pBdr>
-              <w:spacing w:line="240" w:lineRule="auto"/>
-            </w:pPr>
-          </w:p>
-        </w:tc>
-        <w:tc>
-          <w:tcPr>
-            <w:tcW w:w="3420" w:type="dxa"/>
-          </w:tcPr>
-          <w:p>
-            <w:pPr>
-              <w:widowControl w:val="0"/>
-              <w:pBdr>
-                <w:top w:val="nil"/>
-                <w:left w:val="nil"/>
-                <w:bottom w:val="nil"/>
-                <w:right w:val="nil"/>
-                <w:between w:val="nil"/>
-              </w:pBdr>
-              <w:spacing w:line="240" w:lineRule="auto"/>
-            </w:pPr>
-            <w:r>
-              <w:rPr>
-                <w:color w:val="000000"/>
-              </w:rPr>
-              <w:t>each center has a manager who manages all employees, a receptionist, and several mechanics.</w:t>
-            </w:r>
-          </w:p>
-        </w:tc>
-      </w:tr>
-      <w:tr>
-        <w:tc>
-          <w:tcPr>
-            <w:tcW w:w="1970" w:type="dxa"/>
-            <w:shd w:val="clear" w:color="auto" w:fill="auto"/>
-            <w:tcMar>
-              <w:top w:w="100" w:type="dxa"/>
-              <w:left w:w="100" w:type="dxa"/>
-              <w:bottom w:w="100" w:type="dxa"/>
-              <w:right w:w="100" w:type="dxa"/>
-            </w:tcMar>
-          </w:tcPr>
-          <w:p>
-            <w:proofErr w:type="spellStart"/>
-            <w:r>
-              <w:t>BusinessHours</w:t>
-            </w:r>
-            <w:proofErr w:type="spellEnd"/>
-          </w:p>
-        </w:tc>
-        <w:tc>
-          <w:tcPr>
-            <w:tcW w:w="1620" w:type="dxa"/>
-            <w:shd w:val="clear" w:color="auto" w:fill="auto"/>
-            <w:tcMar>
-              <w:top w:w="100" w:type="dxa"/>
-              <w:left w:w="100" w:type="dxa"/>
-              <w:bottom w:w="100" w:type="dxa"/>
-              <w:right w:w="100" w:type="dxa"/>
-            </w:tcMar>
-          </w:tcPr>
-          <w:p>
-            <w:r>
-              <w:t xml:space="preserve">id(pk), </w:t>
-            </w:r>
-            <w:proofErr w:type="spellStart"/>
-            <w:r>
-              <w:t>centerId</w:t>
-            </w:r>
-            <w:proofErr w:type="spellEnd"/>
-            <w:r>
-              <w:t>(</w:t>
-            </w:r>
-            <w:proofErr w:type="spellStart"/>
-            <w:r>
-              <w:t>fk</w:t>
-            </w:r>
-            <w:proofErr w:type="spellEnd"/>
-            <w:r>
-              <w:t xml:space="preserve">), day, </w:t>
-            </w:r>
+            <w:r>
+              <w:t>D</w:t>
+            </w:r>
+            <w:r>
+              <w:t>ay</w:t>
+            </w:r>
+            <w:r>
+              <w:t>(pk)</w:t>
+            </w:r>
+          </w:p>
+          <w:p>
             <w:proofErr w:type="spellStart"/>
             <w:r>
               <w:t>openTime</w:t>
@@ -1134,7 +1497,13 @@
               <w:right w:w="100" w:type="dxa"/>
             </w:tcMar>
           </w:tcPr>
-          <w:p/>
+          <w:p>
+            <w:proofErr w:type="spellStart"/>
+            <w:r>
+              <w:t>ServiceCenterHours</w:t>
+            </w:r>
+            <w:proofErr w:type="spellEnd"/>
+          </w:p>
         </w:tc>
         <w:tc>
           <w:tcPr>
@@ -1147,7 +1516,37 @@
               <w:right w:w="100" w:type="dxa"/>
             </w:tcMar>
           </w:tcPr>
-          <w:p/>
+          <w:p>
+            <w:proofErr w:type="spellStart"/>
+            <w:r>
+              <w:t>centerId</w:t>
+            </w:r>
+            <w:proofErr w:type="spellEnd"/>
+            <w:r>
+              <w:t>(</w:t>
+            </w:r>
+            <w:proofErr w:type="spellStart"/>
+            <w:r>
+              <w:t>fk</w:t>
+            </w:r>
+            <w:proofErr w:type="spellEnd"/>
+            <w:r>
+              <w:t>)</w:t>
+            </w:r>
+          </w:p>
+          <w:p>
+            <w:r>
+              <w:t>day(</w:t>
+            </w:r>
+            <w:proofErr w:type="spellStart"/>
+            <w:r>
+              <w:t>fk</w:t>
+            </w:r>
+            <w:proofErr w:type="spellEnd"/>
+            <w:r>
+              <w:t>)</w:t>
+            </w:r>
+          </w:p>
         </w:tc>
         <w:tc>
           <w:tcPr>
@@ -1349,6 +1748,122 @@
               <w:t>Each employee can only play one role at a time (for example, a mechanic cannot also be a receptionist).</w:t>
             </w:r>
           </w:p>
+          <w:p/>
+          <w:p>
+            <w:r>
+              <w:t>{</w:t>
+            </w:r>
+            <w:proofErr w:type="spellStart"/>
+            <w:r>
+              <w:t>employeeId</w:t>
+            </w:r>
+            <w:proofErr w:type="spellEnd"/>
+            <w:r>
+              <w:t>}-&gt;{</w:t>
+            </w:r>
+            <w:proofErr w:type="spellStart"/>
+            <w:r>
+              <w:t>userName</w:t>
+            </w:r>
+            <w:proofErr w:type="spellEnd"/>
+            <w:r>
+              <w:t>}</w:t>
+            </w:r>
+          </w:p>
+          <w:p>
+            <w:r>
+              <w:t>{</w:t>
+            </w:r>
+            <w:proofErr w:type="spellStart"/>
+            <w:r>
+              <w:t>userName</w:t>
+            </w:r>
+            <w:proofErr w:type="spellEnd"/>
+            <w:r>
+              <w:t>}-&gt;{password}</w:t>
+            </w:r>
+          </w:p>
+          <w:p>
+            <w:r>
+              <w:t>{</w:t>
+            </w:r>
+            <w:proofErr w:type="spellStart"/>
+            <w:r>
+              <w:t>employeeId</w:t>
+            </w:r>
+            <w:proofErr w:type="spellEnd"/>
+            <w:r>
+              <w:t>}-&gt;{</w:t>
+            </w:r>
+            <w:proofErr w:type="spellStart"/>
+            <w:r>
+              <w:t>roleId</w:t>
+            </w:r>
+            <w:proofErr w:type="spellEnd"/>
+            <w:r>
+              <w:t>}</w:t>
+            </w:r>
+          </w:p>
+          <w:p>
+            <w:r>
+              <w:t>{</w:t>
+            </w:r>
+            <w:proofErr w:type="spellStart"/>
+            <w:r>
+              <w:t>employeeId</w:t>
+            </w:r>
+            <w:proofErr w:type="spellEnd"/>
+            <w:r>
+              <w:t>}-</w:t>
+            </w:r>
+            <w:proofErr w:type="gramStart"/>
+            <w:r>
+              <w:t>&gt;{</w:t>
+            </w:r>
+            <w:proofErr w:type="spellStart"/>
+            <w:proofErr w:type="gramEnd"/>
+            <w:r>
+              <w:t>firstName</w:t>
+            </w:r>
+            <w:proofErr w:type="spellEnd"/>
+            <w:r>
+              <w:t xml:space="preserve">, </w:t>
+            </w:r>
+            <w:proofErr w:type="spellStart"/>
+            <w:r>
+              <w:t>lastName</w:t>
+            </w:r>
+            <w:proofErr w:type="spellEnd"/>
+            <w:r>
+              <w:t xml:space="preserve">, address, </w:t>
+            </w:r>
+            <w:r>
+              <w:t xml:space="preserve">email, </w:t>
+            </w:r>
+            <w:r>
+              <w:t>phone</w:t>
+            </w:r>
+            <w:r>
+              <w:t xml:space="preserve">, </w:t>
+            </w:r>
+            <w:proofErr w:type="spellStart"/>
+            <w:r>
+              <w:t>startDate</w:t>
+            </w:r>
+            <w:proofErr w:type="spellEnd"/>
+            <w:r>
+              <w:t xml:space="preserve">, </w:t>
+            </w:r>
+            <w:proofErr w:type="spellStart"/>
+            <w:r>
+              <w:t>endDate</w:t>
+            </w:r>
+            <w:proofErr w:type="spellEnd"/>
+            <w:r>
+              <w:t>}</w:t>
+            </w:r>
+          </w:p>
+          <w:p/>
         </w:tc>
       </w:tr>
       <w:tr>
@@ -1380,15 +1895,13 @@
             </w:pPr>
             <w:proofErr w:type="spellStart"/>
             <w:r>
-              <w:t>ContractEmployee</w:t>
-            </w:r>
-            <w:proofErr w:type="spellEnd"/>
-            <w:r>
-              <w:rPr>
-                <w:highlight w:val="yellow"/>
-              </w:rPr>
-              <w:t xml:space="preserve"> </w:t>
-            </w:r>
+              <w:lastRenderedPageBreak/>
+              <w:t>ContractEmploye</w:t>
+            </w:r>
+            <w:r>
+              <w:t>es</w:t>
+            </w:r>
+            <w:proofErr w:type="spellEnd"/>
           </w:p>
         </w:tc>
         <w:tc>
@@ -1448,9 +1961,11 @@
               </w:pBdr>
               <w:spacing w:line="240" w:lineRule="auto"/>
             </w:pPr>
-            <w:r>
-              <w:t>salary</w:t>
-            </w:r>
+            <w:proofErr w:type="spellStart"/>
+            <w:r>
+              <w:t>annualSalary</w:t>
+            </w:r>
+            <w:proofErr w:type="spellEnd"/>
           </w:p>
         </w:tc>
         <w:tc>
@@ -1493,12 +2008,48 @@
                 <w:between w:val="nil"/>
               </w:pBdr>
               <w:spacing w:line="240" w:lineRule="auto"/>
+              <w:rPr>
+                <w:color w:val="000000"/>
+              </w:rPr>
             </w:pPr>
             <w:r>
               <w:rPr>
                 <w:color w:val="000000"/>
               </w:rPr>
               <w:t>While the manager and receptionist are contract employees with fixed annual salary</w:t>
+            </w:r>
+          </w:p>
+          <w:p>
+            <w:pPr>
+              <w:widowControl w:val="0"/>
+              <w:pBdr>
+                <w:top w:val="nil"/>
+                <w:left w:val="nil"/>
+                <w:bottom w:val="nil"/>
+                <w:right w:val="nil"/>
+                <w:between w:val="nil"/>
+              </w:pBdr>
+              <w:spacing w:line="240" w:lineRule="auto"/>
+            </w:pPr>
+            <w:r>
+              <w:rPr>
+                <w:color w:val="000000"/>
+              </w:rPr>
+              <w:t>{</w:t>
+            </w:r>
+            <w:proofErr w:type="spellStart"/>
+            <w:r>
+              <w:rPr>
+                <w:color w:val="000000"/>
+              </w:rPr>
+              <w:t>employeeId</w:t>
+            </w:r>
+            <w:proofErr w:type="spellEnd"/>
+            <w:r>
+              <w:rPr>
+                <w:color w:val="000000"/>
+              </w:rPr>
+              <w:t>}-&gt;{salary}</w:t>
             </w:r>
           </w:p>
         </w:tc>
@@ -1534,6 +2085,9 @@
             <w:r>
               <w:t>HourlyEmployee</w:t>
             </w:r>
+            <w:r>
+              <w:t>s</w:t>
+            </w:r>
             <w:proofErr w:type="spellEnd"/>
           </w:p>
         </w:tc>
@@ -1581,24 +2135,8 @@
             <w:r>
               <w:t xml:space="preserve">), </w:t>
             </w:r>
-            <w:proofErr w:type="spellStart"/>
-            <w:r>
-              <w:t>hourlyRate</w:t>
-            </w:r>
-            <w:r>
-              <w:t>Id</w:t>
-            </w:r>
-            <w:proofErr w:type="spellEnd"/>
-            <w:r>
-              <w:t>(</w:t>
-            </w:r>
-            <w:proofErr w:type="spellStart"/>
-            <w:r>
-              <w:t>fk</w:t>
-            </w:r>
-            <w:proofErr w:type="spellEnd"/>
-            <w:r>
-              <w:t>, not null)</w:t>
+            <w:r>
+              <w:t>wage</w:t>
             </w:r>
           </w:p>
         </w:tc>
@@ -1624,12 +2162,34 @@
                 <w:between w:val="nil"/>
               </w:pBdr>
               <w:spacing w:line="240" w:lineRule="auto"/>
+              <w:rPr>
+                <w:color w:val="000000"/>
+              </w:rPr>
             </w:pPr>
             <w:r>
               <w:rPr>
                 <w:color w:val="000000"/>
               </w:rPr>
               <w:t>Each mechanic works no more than (50hours a week).</w:t>
+            </w:r>
+          </w:p>
+          <w:p>
+            <w:pPr>
+              <w:widowControl w:val="0"/>
+              <w:pBdr>
+                <w:top w:val="nil"/>
+                <w:left w:val="nil"/>
+                <w:bottom w:val="nil"/>
+                <w:right w:val="nil"/>
+                <w:between w:val="nil"/>
+              </w:pBdr>
+              <w:spacing w:line="240" w:lineRule="auto"/>
+            </w:pPr>
+            <w:r>
+              <w:rPr>
+                <w:color w:val="000000"/>
+              </w:rPr>
+              <w:t>Check Minimum wage.</w:t>
             </w:r>
           </w:p>
         </w:tc>
@@ -1673,6 +2233,20 @@
               </w:pBdr>
               <w:spacing w:line="240" w:lineRule="auto"/>
             </w:pPr>
+            <w:r>
+              <w:t>{</w:t>
+            </w:r>
+            <w:proofErr w:type="spellStart"/>
+            <w:r>
+              <w:t>employeeId</w:t>
+            </w:r>
+            <w:proofErr w:type="spellEnd"/>
+            <w:r>
+              <w:t>}-&gt;{</w:t>
+            </w:r>
+            <w:r>
+              <w:t>wage}</w:t>
+            </w:r>
           </w:p>
         </w:tc>
       </w:tr>
@@ -1738,11 +2312,7 @@
             </w:r>
             <w:proofErr w:type="gramStart"/>
             <w:r>
-              <w:t>)</w:t>
-            </w:r>
-            <w:r>
-              <w:lastRenderedPageBreak/>
-              <w:t>,</w:t>
+              <w:t>),</w:t>
             </w:r>
             <w:proofErr w:type="spellStart"/>
             <w:r>
@@ -1751,7 +2321,7 @@
             <w:proofErr w:type="spellEnd"/>
             <w:proofErr w:type="gramEnd"/>
             <w:r>
-              <w:t xml:space="preserve">(pk, </w:t>
+              <w:t xml:space="preserve">( </w:t>
             </w:r>
             <w:proofErr w:type="spellStart"/>
             <w:r>
@@ -1805,11 +2375,7 @@
               <w:spacing w:line="240" w:lineRule="auto"/>
             </w:pPr>
             <w:r>
-              <w:t xml:space="preserve">Scheduling will need to avoid </w:t>
-            </w:r>
-            <w:r>
-              <w:lastRenderedPageBreak/>
-              <w:t xml:space="preserve">double-booking or overbooking a mechanic </w:t>
+              <w:t xml:space="preserve">Scheduling will need to avoid double-booking or overbooking a mechanic </w:t>
             </w:r>
             <w:proofErr w:type="gramStart"/>
             <w:r>
@@ -1818,6 +2384,73 @@
             <w:proofErr w:type="gramEnd"/>
             <w:r>
               <w:t xml:space="preserve"> &gt; 50hrs, or booking them while they are on vacation.</w:t>
+            </w:r>
+          </w:p>
+          <w:p>
+            <w:pPr>
+              <w:widowControl w:val="0"/>
+              <w:pBdr>
+                <w:top w:val="nil"/>
+                <w:left w:val="nil"/>
+                <w:bottom w:val="nil"/>
+                <w:right w:val="nil"/>
+                <w:between w:val="nil"/>
+              </w:pBdr>
+              <w:spacing w:line="240" w:lineRule="auto"/>
+            </w:pPr>
+            <w:r>
+              <w:t>{</w:t>
+            </w:r>
+            <w:proofErr w:type="spellStart"/>
+            <w:r>
+              <w:t>vacationId</w:t>
+            </w:r>
+            <w:proofErr w:type="spellEnd"/>
+            <w:r>
+              <w:t>}-&gt;{</w:t>
+            </w:r>
+            <w:proofErr w:type="spellStart"/>
+            <w:r>
+              <w:t>employeeId</w:t>
+            </w:r>
+            <w:proofErr w:type="spellEnd"/>
+            <w:r>
+              <w:t>}</w:t>
+            </w:r>
+          </w:p>
+          <w:p>
+            <w:pPr>
+              <w:widowControl w:val="0"/>
+              <w:pBdr>
+                <w:top w:val="nil"/>
+                <w:left w:val="nil"/>
+                <w:bottom w:val="nil"/>
+                <w:right w:val="nil"/>
+                <w:between w:val="nil"/>
+              </w:pBdr>
+              <w:spacing w:line="240" w:lineRule="auto"/>
+            </w:pPr>
+            <w:r>
+              <w:t>{</w:t>
+            </w:r>
+            <w:proofErr w:type="spellStart"/>
+            <w:r>
+              <w:t>vacationId</w:t>
+            </w:r>
+            <w:proofErr w:type="spellEnd"/>
+            <w:r>
+              <w:t>}-</w:t>
+            </w:r>
+            <w:proofErr w:type="gramStart"/>
+            <w:r>
+              <w:t>&gt;{</w:t>
+            </w:r>
+            <w:proofErr w:type="gramEnd"/>
+            <w:r>
+              <w:t>from, to</w:t>
+            </w:r>
+            <w:r>
+              <w:t>}</w:t>
             </w:r>
           </w:p>
         </w:tc>
@@ -1916,7 +2549,7 @@
             </w:pPr>
             <w:proofErr w:type="spellStart"/>
             <w:r>
-              <w:t>ServicePricedByCar</w:t>
+              <w:t>ServicePricedByManf</w:t>
             </w:r>
             <w:proofErr w:type="spellEnd"/>
           </w:p>
@@ -2073,12 +2706,90 @@
                 <w:between w:val="nil"/>
               </w:pBdr>
               <w:spacing w:line="240" w:lineRule="auto"/>
+              <w:rPr>
+                <w:color w:val="000000"/>
+              </w:rPr>
             </w:pPr>
             <w:r>
               <w:rPr>
                 <w:color w:val="000000"/>
               </w:rPr>
               <w:t>Each service also has a price and a time estimated for the service job, which is based on the car and the specific auto center.</w:t>
+            </w:r>
+          </w:p>
+          <w:p>
+            <w:pPr>
+              <w:widowControl w:val="0"/>
+              <w:pBdr>
+                <w:top w:val="nil"/>
+                <w:left w:val="nil"/>
+                <w:bottom w:val="nil"/>
+                <w:right w:val="nil"/>
+                <w:between w:val="nil"/>
+              </w:pBdr>
+              <w:spacing w:line="240" w:lineRule="auto"/>
+            </w:pPr>
+            <w:r>
+              <w:rPr>
+                <w:color w:val="000000"/>
+              </w:rPr>
+              <w:t>{</w:t>
+            </w:r>
+            <w:proofErr w:type="spellStart"/>
+            <w:r>
+              <w:rPr>
+                <w:color w:val="000000"/>
+              </w:rPr>
+              <w:t>VehicleManf</w:t>
+            </w:r>
+            <w:proofErr w:type="spellEnd"/>
+            <w:r>
+              <w:rPr>
+                <w:color w:val="000000"/>
+              </w:rPr>
+              <w:t xml:space="preserve">, </w:t>
+            </w:r>
+            <w:proofErr w:type="spellStart"/>
+            <w:r>
+              <w:rPr>
+                <w:color w:val="000000"/>
+              </w:rPr>
+              <w:t>serviceId</w:t>
+            </w:r>
+            <w:proofErr w:type="spellEnd"/>
+            <w:r>
+              <w:rPr>
+                <w:color w:val="000000"/>
+              </w:rPr>
+              <w:t xml:space="preserve">, </w:t>
+            </w:r>
+            <w:proofErr w:type="spellStart"/>
+            <w:r>
+              <w:rPr>
+                <w:color w:val="000000"/>
+              </w:rPr>
+              <w:t>centerId</w:t>
+            </w:r>
+            <w:proofErr w:type="spellEnd"/>
+            <w:r>
+              <w:rPr>
+                <w:color w:val="000000"/>
+              </w:rPr>
+              <w:t>}-&gt;{</w:t>
+            </w:r>
+            <w:proofErr w:type="spellStart"/>
+            <w:r>
+              <w:rPr>
+                <w:color w:val="000000"/>
+              </w:rPr>
+              <w:t>ratePrice</w:t>
+            </w:r>
+            <w:proofErr w:type="spellEnd"/>
+            <w:r>
+              <w:rPr>
+                <w:color w:val="000000"/>
+              </w:rPr>
+              <w:t>}</w:t>
             </w:r>
           </w:p>
         </w:tc>
@@ -2137,8 +2848,16 @@
               </w:pBdr>
               <w:spacing w:line="240" w:lineRule="auto"/>
             </w:pPr>
-            <w:r>
-              <w:t>type(pk)</w:t>
+            <w:proofErr w:type="spellStart"/>
+            <w:r>
+              <w:t>scheduleType</w:t>
+            </w:r>
+            <w:proofErr w:type="spellEnd"/>
+            <w:r>
+              <w:t xml:space="preserve"> </w:t>
+            </w:r>
+            <w:r>
+              <w:t>(pk)</w:t>
             </w:r>
           </w:p>
         </w:tc>
@@ -2182,6 +2901,9 @@
                 <w:between w:val="nil"/>
               </w:pBdr>
               <w:spacing w:line="240" w:lineRule="auto"/>
+              <w:rPr>
+                <w:color w:val="000000"/>
+              </w:rPr>
             </w:pPr>
             <w:r>
               <w:rPr>
@@ -2190,6 +2912,19 @@
               </w:rPr>
               <w:t>. There are three bundles or schedules, Schedules A, B and C.</w:t>
             </w:r>
+          </w:p>
+          <w:p>
+            <w:pPr>
+              <w:widowControl w:val="0"/>
+              <w:pBdr>
+                <w:top w:val="nil"/>
+                <w:left w:val="nil"/>
+                <w:bottom w:val="nil"/>
+                <w:right w:val="nil"/>
+                <w:between w:val="nil"/>
+              </w:pBdr>
+              <w:spacing w:line="240" w:lineRule="auto"/>
+            </w:pPr>
           </w:p>
         </w:tc>
       </w:tr>
@@ -2249,7 +2984,26 @@
               </w:rPr>
             </w:pPr>
             <w:r>
-              <w:t xml:space="preserve"> type(</w:t>
+              <w:t xml:space="preserve"> </w:t>
+            </w:r>
+            <w:proofErr w:type="spellStart"/>
+            <w:r>
+              <w:t>scheduleId</w:t>
+            </w:r>
+            <w:proofErr w:type="spellEnd"/>
+            <w:r>
+              <w:t xml:space="preserve">(pk), </w:t>
+            </w:r>
+            <w:proofErr w:type="spellStart"/>
+            <w:r>
+              <w:t>scheduleType</w:t>
+            </w:r>
+            <w:proofErr w:type="spellEnd"/>
+            <w:r>
+              <w:t xml:space="preserve"> </w:t>
+            </w:r>
+            <w:r>
+              <w:t>(</w:t>
             </w:r>
             <w:proofErr w:type="spellStart"/>
             <w:r>
@@ -2340,6 +3094,17 @@
               </w:pBdr>
               <w:spacing w:line="240" w:lineRule="auto"/>
             </w:pPr>
+            <w:r>
+              <w:t xml:space="preserve">{type, </w:t>
+            </w:r>
+            <w:proofErr w:type="spellStart"/>
+            <w:r>
+              <w:t>centerId</w:t>
+            </w:r>
+            <w:proofErr w:type="spellEnd"/>
+            <w:r>
+              <w:t>}-&gt;{price}</w:t>
+            </w:r>
           </w:p>
         </w:tc>
       </w:tr>
@@ -2467,7 +3232,14 @@
               <w:rPr>
                 <w:highlight w:val="yellow"/>
               </w:rPr>
-              <w:t>ScheduledServices</w:t>
+              <w:t>ScheduledServic</w:t>
+            </w:r>
+            <w:r>
+              <w:rPr>
+                <w:highlight w:val="yellow"/>
+              </w:rPr>
+              <w:lastRenderedPageBreak/>
+              <w:t>es</w:t>
             </w:r>
             <w:proofErr w:type="spellEnd"/>
           </w:p>
@@ -2497,7 +3269,8 @@
             </w:pPr>
             <w:proofErr w:type="spellStart"/>
             <w:r>
-              <w:t>scheduledType</w:t>
+              <w:lastRenderedPageBreak/>
+              <w:t>scheduleId</w:t>
             </w:r>
             <w:proofErr w:type="spellEnd"/>
             <w:r>
@@ -2509,11 +3282,12 @@
             </w:r>
             <w:proofErr w:type="spellEnd"/>
             <w:r>
-              <w:t xml:space="preserve">), </w:t>
-            </w:r>
-            <w:proofErr w:type="spellStart"/>
-            <w:r>
-              <w:t>centerId</w:t>
+              <w:t xml:space="preserve">) </w:t>
+            </w:r>
+            <w:proofErr w:type="spellStart"/>
+            <w:r>
+              <w:lastRenderedPageBreak/>
+              <w:t>serviceId</w:t>
             </w:r>
             <w:proofErr w:type="spellEnd"/>
             <w:r>
@@ -2525,22 +3299,6 @@
             </w:r>
             <w:proofErr w:type="spellEnd"/>
             <w:r>
-              <w:t xml:space="preserve">), </w:t>
-            </w:r>
-            <w:proofErr w:type="spellStart"/>
-            <w:r>
-              <w:t>maintenanceId</w:t>
-            </w:r>
-            <w:proofErr w:type="spellEnd"/>
-            <w:r>
-              <w:t>(</w:t>
-            </w:r>
-            <w:proofErr w:type="spellStart"/>
-            <w:r>
-              <w:t>fk</w:t>
-            </w:r>
-            <w:proofErr w:type="spellEnd"/>
-            <w:r>
               <w:t>)</w:t>
             </w:r>
           </w:p>
@@ -2585,6 +3343,9 @@
                 <w:between w:val="nil"/>
               </w:pBdr>
               <w:spacing w:line="240" w:lineRule="auto"/>
+              <w:rPr>
+                <w:color w:val="000000"/>
+              </w:rPr>
             </w:pPr>
             <w:r>
               <w:rPr>
@@ -2604,6 +3365,7 @@
                 <w:color w:val="000000"/>
                 <w:highlight w:val="white"/>
               </w:rPr>
+              <w:lastRenderedPageBreak/>
               <w:t>subset of services that are covered and there is a downward inclusion relationship so that Schedule</w:t>
             </w:r>
             <w:r>
@@ -2658,6 +3420,19 @@
               </w:rPr>
               <w:t>type of car</w:t>
             </w:r>
+          </w:p>
+          <w:p>
+            <w:pPr>
+              <w:widowControl w:val="0"/>
+              <w:pBdr>
+                <w:top w:val="nil"/>
+                <w:left w:val="nil"/>
+                <w:bottom w:val="nil"/>
+                <w:right w:val="nil"/>
+                <w:between w:val="nil"/>
+              </w:pBdr>
+              <w:spacing w:line="240" w:lineRule="auto"/>
+            </w:pPr>
           </w:p>
         </w:tc>
       </w:tr>
@@ -2840,11 +3615,14 @@
             </w:r>
             <w:proofErr w:type="spellStart"/>
             <w:r>
-              <w:t>fk</w:t>
-            </w:r>
-            <w:proofErr w:type="spellEnd"/>
-            <w:r>
-              <w:t>,),</w:t>
+              <w:t>f</w:t>
+            </w:r>
+            <w:r>
+              <w:t>k</w:t>
+            </w:r>
+            <w:proofErr w:type="spellEnd"/>
+            <w:r>
+              <w:t>),</w:t>
             </w:r>
           </w:p>
           <w:p>
@@ -2862,7 +3640,6 @@
             </w:r>
             <w:proofErr w:type="spellStart"/>
             <w:r>
-              <w:lastRenderedPageBreak/>
               <w:t>totalPaid</w:t>
             </w:r>
             <w:proofErr w:type="spellEnd"/>
@@ -2879,6 +3656,9 @@
               </w:pBdr>
               <w:spacing w:line="240" w:lineRule="auto"/>
             </w:pPr>
+            <w:r>
+              <w:t>completed</w:t>
+            </w:r>
           </w:p>
         </w:tc>
         <w:tc>
@@ -2908,7 +3688,6 @@
               <w:rPr>
                 <w:color w:val="000000"/>
               </w:rPr>
-              <w:lastRenderedPageBreak/>
               <w:t xml:space="preserve">there are always at least </w:t>
             </w:r>
             <w:r>
@@ -2956,24 +3735,132 @@
               <w:spacing w:line="240" w:lineRule="auto"/>
             </w:pPr>
             <w:r>
-              <w:t>. For each customer service event, the services rendered, by which mechanics and total amount charged and total amount paid are recorded.</w:t>
-            </w:r>
-          </w:p>
-          <w:p>
-            <w:pPr>
-              <w:widowControl w:val="0"/>
-              <w:pBdr>
-                <w:top w:val="nil"/>
-                <w:left w:val="nil"/>
-                <w:bottom w:val="nil"/>
-                <w:right w:val="nil"/>
-                <w:between w:val="nil"/>
-              </w:pBdr>
-              <w:spacing w:line="240" w:lineRule="auto"/>
-            </w:pPr>
-            <w:r>
-              <w:lastRenderedPageBreak/>
+              <w:t>For each customer service event, the services rendered, by which mechanics and total amount charged and total amount paid are recorded.</w:t>
+            </w:r>
+          </w:p>
+          <w:p>
+            <w:pPr>
+              <w:widowControl w:val="0"/>
+              <w:pBdr>
+                <w:top w:val="nil"/>
+                <w:left w:val="nil"/>
+                <w:bottom w:val="nil"/>
+                <w:right w:val="nil"/>
+                <w:between w:val="nil"/>
+              </w:pBdr>
+              <w:spacing w:line="240" w:lineRule="auto"/>
+            </w:pPr>
+            <w:r>
               <w:t>Each service event (all services scheduled by a customer in a single visit to the interface) is handled by a single mechanic.</w:t>
+            </w:r>
+          </w:p>
+          <w:p>
+            <w:pPr>
+              <w:widowControl w:val="0"/>
+              <w:pBdr>
+                <w:top w:val="nil"/>
+                <w:left w:val="nil"/>
+                <w:bottom w:val="nil"/>
+                <w:right w:val="nil"/>
+                <w:between w:val="nil"/>
+              </w:pBdr>
+              <w:spacing w:line="240" w:lineRule="auto"/>
+            </w:pPr>
+            <w:r>
+              <w:t>{</w:t>
+            </w:r>
+            <w:proofErr w:type="spellStart"/>
+            <w:r>
+              <w:t>eventId</w:t>
+            </w:r>
+            <w:proofErr w:type="spellEnd"/>
+            <w:r>
+              <w:t>} -&gt; {</w:t>
+            </w:r>
+            <w:proofErr w:type="spellStart"/>
+            <w:r>
+              <w:t>vehicleid</w:t>
+            </w:r>
+            <w:proofErr w:type="spellEnd"/>
+            <w:r>
+              <w:t>}</w:t>
+            </w:r>
+          </w:p>
+          <w:p>
+            <w:pPr>
+              <w:widowControl w:val="0"/>
+              <w:pBdr>
+                <w:top w:val="nil"/>
+                <w:left w:val="nil"/>
+                <w:bottom w:val="nil"/>
+                <w:right w:val="nil"/>
+                <w:between w:val="nil"/>
+              </w:pBdr>
+              <w:spacing w:line="240" w:lineRule="auto"/>
+            </w:pPr>
+            <w:r>
+              <w:t>{</w:t>
+            </w:r>
+            <w:proofErr w:type="spellStart"/>
+            <w:r>
+              <w:t>eventId</w:t>
+            </w:r>
+            <w:proofErr w:type="spellEnd"/>
+            <w:r>
+              <w:t>}-&gt; {</w:t>
+            </w:r>
+            <w:proofErr w:type="spellStart"/>
+            <w:r>
+              <w:t>mechanicId</w:t>
+            </w:r>
+            <w:proofErr w:type="spellEnd"/>
+            <w:r>
+              <w:t>}</w:t>
+            </w:r>
+          </w:p>
+          <w:p>
+            <w:pPr>
+              <w:widowControl w:val="0"/>
+              <w:pBdr>
+                <w:top w:val="nil"/>
+                <w:left w:val="nil"/>
+                <w:bottom w:val="nil"/>
+                <w:right w:val="nil"/>
+                <w:between w:val="nil"/>
+              </w:pBdr>
+              <w:spacing w:line="240" w:lineRule="auto"/>
+            </w:pPr>
+            <w:r>
+              <w:t>{</w:t>
+            </w:r>
+            <w:proofErr w:type="spellStart"/>
+            <w:r>
+              <w:t>eventId</w:t>
+            </w:r>
+            <w:proofErr w:type="spellEnd"/>
+            <w:r>
+              <w:t>}-</w:t>
+            </w:r>
+            <w:proofErr w:type="gramStart"/>
+            <w:r>
+              <w:t>&gt;{</w:t>
+            </w:r>
+            <w:proofErr w:type="spellStart"/>
+            <w:proofErr w:type="gramEnd"/>
+            <w:r>
+              <w:t>totalprice</w:t>
+            </w:r>
+            <w:proofErr w:type="spellEnd"/>
+            <w:r>
+              <w:t xml:space="preserve">, </w:t>
+            </w:r>
+            <w:proofErr w:type="spellStart"/>
+            <w:r>
+              <w:t>totalPaid</w:t>
+            </w:r>
+            <w:proofErr w:type="spellEnd"/>
+            <w:r>
+              <w:t>}</w:t>
             </w:r>
           </w:p>
         </w:tc>
@@ -3007,7 +3894,6 @@
               <w:rPr>
                 <w:highlight w:val="yellow"/>
               </w:rPr>
-              <w:lastRenderedPageBreak/>
               <w:t>EventOnServices</w:t>
             </w:r>
             <w:proofErr w:type="spellEnd"/>
@@ -3148,182 +4034,6 @@
               <w:t>For each service event/visit, a customer selects what services they desire (it can be a combination of repair services and maintenance services).</w:t>
             </w:r>
           </w:p>
-          <w:p>
-            <w:pPr>
-              <w:widowControl w:val="0"/>
-              <w:pBdr>
-                <w:top w:val="nil"/>
-                <w:left w:val="nil"/>
-                <w:bottom w:val="nil"/>
-                <w:right w:val="nil"/>
-                <w:between w:val="nil"/>
-              </w:pBdr>
-              <w:spacing w:line="240" w:lineRule="auto"/>
-            </w:pPr>
-          </w:p>
-        </w:tc>
-      </w:tr>
-      <w:tr>
-        <w:tc>
-          <w:tcPr>
-            <w:tcW w:w="1970" w:type="dxa"/>
-            <w:shd w:val="clear" w:color="auto" w:fill="auto"/>
-            <w:tcMar>
-              <w:top w:w="100" w:type="dxa"/>
-              <w:left w:w="100" w:type="dxa"/>
-              <w:bottom w:w="100" w:type="dxa"/>
-              <w:right w:w="100" w:type="dxa"/>
-            </w:tcMar>
-          </w:tcPr>
-          <w:p>
-            <w:pPr>
-              <w:widowControl w:val="0"/>
-              <w:pBdr>
-                <w:top w:val="nil"/>
-                <w:left w:val="nil"/>
-                <w:bottom w:val="nil"/>
-                <w:right w:val="nil"/>
-                <w:between w:val="nil"/>
-              </w:pBdr>
-              <w:spacing w:line="240" w:lineRule="auto"/>
-            </w:pPr>
-          </w:p>
-        </w:tc>
-        <w:tc>
-          <w:tcPr>
-            <w:tcW w:w="1620" w:type="dxa"/>
-            <w:shd w:val="clear" w:color="auto" w:fill="auto"/>
-            <w:tcMar>
-              <w:top w:w="100" w:type="dxa"/>
-              <w:left w:w="100" w:type="dxa"/>
-              <w:bottom w:w="100" w:type="dxa"/>
-              <w:right w:w="100" w:type="dxa"/>
-            </w:tcMar>
-          </w:tcPr>
-          <w:p>
-            <w:pPr>
-              <w:widowControl w:val="0"/>
-              <w:spacing w:line="240" w:lineRule="auto"/>
-            </w:pPr>
-          </w:p>
-        </w:tc>
-        <w:tc>
-          <w:tcPr>
-            <w:tcW w:w="2340" w:type="dxa"/>
-            <w:shd w:val="clear" w:color="auto" w:fill="auto"/>
-            <w:tcMar>
-              <w:top w:w="100" w:type="dxa"/>
-              <w:left w:w="100" w:type="dxa"/>
-              <w:bottom w:w="100" w:type="dxa"/>
-              <w:right w:w="100" w:type="dxa"/>
-            </w:tcMar>
-          </w:tcPr>
-          <w:p>
-            <w:pPr>
-              <w:widowControl w:val="0"/>
-              <w:pBdr>
-                <w:top w:val="nil"/>
-                <w:left w:val="nil"/>
-                <w:bottom w:val="nil"/>
-                <w:right w:val="nil"/>
-                <w:between w:val="nil"/>
-              </w:pBdr>
-              <w:spacing w:line="240" w:lineRule="auto"/>
-            </w:pPr>
-          </w:p>
-        </w:tc>
-        <w:tc>
-          <w:tcPr>
-            <w:tcW w:w="3420" w:type="dxa"/>
-          </w:tcPr>
-          <w:p>
-            <w:pPr>
-              <w:widowControl w:val="0"/>
-              <w:pBdr>
-                <w:top w:val="nil"/>
-                <w:left w:val="nil"/>
-                <w:bottom w:val="nil"/>
-                <w:right w:val="nil"/>
-                <w:between w:val="nil"/>
-              </w:pBdr>
-              <w:spacing w:line="240" w:lineRule="auto"/>
-            </w:pPr>
-          </w:p>
-        </w:tc>
-      </w:tr>
-      <w:tr>
-        <w:tc>
-          <w:tcPr>
-            <w:tcW w:w="1970" w:type="dxa"/>
-            <w:shd w:val="clear" w:color="auto" w:fill="auto"/>
-            <w:tcMar>
-              <w:top w:w="100" w:type="dxa"/>
-              <w:left w:w="100" w:type="dxa"/>
-              <w:bottom w:w="100" w:type="dxa"/>
-              <w:right w:w="100" w:type="dxa"/>
-            </w:tcMar>
-          </w:tcPr>
-          <w:p>
-            <w:pPr>
-              <w:widowControl w:val="0"/>
-              <w:pBdr>
-                <w:top w:val="nil"/>
-                <w:left w:val="nil"/>
-                <w:bottom w:val="nil"/>
-                <w:right w:val="nil"/>
-                <w:between w:val="nil"/>
-              </w:pBdr>
-              <w:spacing w:line="240" w:lineRule="auto"/>
-            </w:pPr>
-          </w:p>
-        </w:tc>
-        <w:tc>
-          <w:tcPr>
-            <w:tcW w:w="1620" w:type="dxa"/>
-            <w:shd w:val="clear" w:color="auto" w:fill="auto"/>
-            <w:tcMar>
-              <w:top w:w="100" w:type="dxa"/>
-              <w:left w:w="100" w:type="dxa"/>
-              <w:bottom w:w="100" w:type="dxa"/>
-              <w:right w:w="100" w:type="dxa"/>
-            </w:tcMar>
-          </w:tcPr>
-          <w:p>
-            <w:pPr>
-              <w:widowControl w:val="0"/>
-              <w:spacing w:line="240" w:lineRule="auto"/>
-            </w:pPr>
-          </w:p>
-        </w:tc>
-        <w:tc>
-          <w:tcPr>
-            <w:tcW w:w="2340" w:type="dxa"/>
-            <w:shd w:val="clear" w:color="auto" w:fill="auto"/>
-            <w:tcMar>
-              <w:top w:w="100" w:type="dxa"/>
-              <w:left w:w="100" w:type="dxa"/>
-              <w:bottom w:w="100" w:type="dxa"/>
-              <w:right w:w="100" w:type="dxa"/>
-            </w:tcMar>
-          </w:tcPr>
-          <w:p>
-            <w:pPr>
-              <w:widowControl w:val="0"/>
-              <w:pBdr>
-                <w:top w:val="nil"/>
-                <w:left w:val="nil"/>
-                <w:bottom w:val="nil"/>
-                <w:right w:val="nil"/>
-                <w:between w:val="nil"/>
-              </w:pBdr>
-              <w:spacing w:line="240" w:lineRule="auto"/>
-            </w:pPr>
-          </w:p>
-        </w:tc>
-        <w:tc>
-          <w:tcPr>
-            <w:tcW w:w="3420" w:type="dxa"/>
-          </w:tcPr>
           <w:p>
             <w:pPr>
               <w:widowControl w:val="0"/>
@@ -3562,6 +4272,96 @@
               <w:t>Every customer is associated with one specific service store.</w:t>
             </w:r>
           </w:p>
+          <w:p>
+            <w:pPr>
+              <w:widowControl w:val="0"/>
+              <w:pBdr>
+                <w:top w:val="nil"/>
+                <w:left w:val="nil"/>
+                <w:bottom w:val="nil"/>
+                <w:right w:val="nil"/>
+                <w:between w:val="nil"/>
+              </w:pBdr>
+              <w:spacing w:line="240" w:lineRule="auto"/>
+            </w:pPr>
+          </w:p>
+          <w:p>
+            <w:pPr>
+              <w:widowControl w:val="0"/>
+              <w:pBdr>
+                <w:top w:val="nil"/>
+                <w:left w:val="nil"/>
+                <w:bottom w:val="nil"/>
+                <w:right w:val="nil"/>
+                <w:between w:val="nil"/>
+              </w:pBdr>
+              <w:spacing w:line="240" w:lineRule="auto"/>
+            </w:pPr>
+            <w:r>
+              <w:t>{</w:t>
+            </w:r>
+            <w:proofErr w:type="spellStart"/>
+            <w:r>
+              <w:t>customerId</w:t>
+            </w:r>
+            <w:proofErr w:type="spellEnd"/>
+            <w:r>
+              <w:t>}</w:t>
+            </w:r>
+            <w:proofErr w:type="gramStart"/>
+            <w:r>
+              <w:t>-{</w:t>
+            </w:r>
+            <w:proofErr w:type="spellStart"/>
+            <w:proofErr w:type="gramEnd"/>
+            <w:r>
+              <w:t>firstName</w:t>
+            </w:r>
+            <w:proofErr w:type="spellEnd"/>
+            <w:r>
+              <w:t xml:space="preserve">, </w:t>
+            </w:r>
+            <w:proofErr w:type="spellStart"/>
+            <w:r>
+              <w:t>lastName</w:t>
+            </w:r>
+            <w:proofErr w:type="spellEnd"/>
+            <w:r>
+              <w:t>, address, active, status}</w:t>
+            </w:r>
+          </w:p>
+          <w:p>
+            <w:pPr>
+              <w:widowControl w:val="0"/>
+              <w:pBdr>
+                <w:top w:val="nil"/>
+                <w:left w:val="nil"/>
+                <w:bottom w:val="nil"/>
+                <w:right w:val="nil"/>
+                <w:between w:val="nil"/>
+              </w:pBdr>
+              <w:spacing w:line="240" w:lineRule="auto"/>
+            </w:pPr>
+            <w:r>
+              <w:t>{</w:t>
+            </w:r>
+            <w:proofErr w:type="spellStart"/>
+            <w:r>
+              <w:t>customerId</w:t>
+            </w:r>
+            <w:proofErr w:type="spellEnd"/>
+            <w:r>
+              <w:t>}-&gt;{</w:t>
+            </w:r>
+            <w:proofErr w:type="spellStart"/>
+            <w:r>
+              <w:t>centerId</w:t>
+            </w:r>
+            <w:proofErr w:type="spellEnd"/>
+            <w:r>
+              <w:t>}</w:t>
+            </w:r>
+          </w:p>
         </w:tc>
       </w:tr>
       <w:tr>
@@ -3643,7 +4443,15 @@
             </w:r>
             <w:proofErr w:type="spellEnd"/>
             <w:r>
-              <w:t>), manufacturer(</w:t>
+              <w:t xml:space="preserve">), </w:t>
+            </w:r>
+            <w:proofErr w:type="spellStart"/>
+            <w:r>
+              <w:t>vehicleManfId</w:t>
+            </w:r>
+            <w:proofErr w:type="spellEnd"/>
+            <w:r>
+              <w:t>(</w:t>
             </w:r>
             <w:proofErr w:type="spellStart"/>
             <w:r>
@@ -3659,7 +4467,11 @@
             </w:r>
             <w:proofErr w:type="gramEnd"/>
             <w:r>
-              <w:t>, class, mileage, class</w:t>
+              <w:t xml:space="preserve">, </w:t>
+            </w:r>
+            <w:r>
+              <w:lastRenderedPageBreak/>
+              <w:t>mileage, class</w:t>
             </w:r>
           </w:p>
         </w:tc>
@@ -3687,6 +4499,7 @@
               <w:spacing w:line="240" w:lineRule="auto"/>
             </w:pPr>
             <w:r>
+              <w:lastRenderedPageBreak/>
               <w:t>, the last scheduled maintenance service class performed denoted by a single character ‘A’, ‘B’, or ‘C’.</w:t>
             </w:r>
           </w:p>
@@ -3706,6 +4519,10 @@
                 <w:between w:val="nil"/>
               </w:pBdr>
               <w:spacing w:line="240" w:lineRule="auto"/>
+              <w:rPr>
+                <w:i/>
+                <w:color w:val="000000"/>
+              </w:rPr>
             </w:pPr>
             <w:r>
               <w:rPr>
@@ -3780,6 +4597,7 @@
                 <w:color w:val="000000"/>
                 <w:highlight w:val="white"/>
               </w:rPr>
+              <w:lastRenderedPageBreak/>
               <w:t xml:space="preserve">(integer), </w:t>
             </w:r>
             <w:r>
@@ -3789,6 +4607,67 @@
                 <w:highlight w:val="white"/>
               </w:rPr>
               <w:t>year</w:t>
+            </w:r>
+          </w:p>
+          <w:p>
+            <w:pPr>
+              <w:widowControl w:val="0"/>
+              <w:pBdr>
+                <w:top w:val="nil"/>
+                <w:left w:val="nil"/>
+                <w:bottom w:val="nil"/>
+                <w:right w:val="nil"/>
+                <w:between w:val="nil"/>
+              </w:pBdr>
+              <w:spacing w:line="240" w:lineRule="auto"/>
+            </w:pPr>
+            <w:r>
+              <w:rPr>
+                <w:i/>
+                <w:color w:val="000000"/>
+              </w:rPr>
+              <w:t>{vin}-</w:t>
+            </w:r>
+            <w:proofErr w:type="gramStart"/>
+            <w:r>
+              <w:rPr>
+                <w:i/>
+                <w:color w:val="000000"/>
+              </w:rPr>
+              <w:t>&gt;{</w:t>
+            </w:r>
+            <w:proofErr w:type="spellStart"/>
+            <w:proofErr w:type="gramEnd"/>
+            <w:r>
+              <w:rPr>
+                <w:i/>
+                <w:color w:val="000000"/>
+              </w:rPr>
+              <w:t>cuatomeId</w:t>
+            </w:r>
+            <w:proofErr w:type="spellEnd"/>
+            <w:r>
+              <w:rPr>
+                <w:i/>
+                <w:color w:val="000000"/>
+              </w:rPr>
+              <w:t xml:space="preserve">, </w:t>
+            </w:r>
+            <w:proofErr w:type="spellStart"/>
+            <w:r>
+              <w:rPr>
+                <w:i/>
+                <w:color w:val="000000"/>
+              </w:rPr>
+              <w:t>vehicleManfId</w:t>
+            </w:r>
+            <w:proofErr w:type="spellEnd"/>
+            <w:r>
+              <w:rPr>
+                <w:i/>
+                <w:color w:val="000000"/>
+              </w:rPr>
+              <w:t>}, {vin}-&gt;{year, class, mileage, class}</w:t>
             </w:r>
           </w:p>
         </w:tc>
@@ -3811,6 +4690,7 @@
               <w:spacing w:line="240" w:lineRule="auto"/>
             </w:pPr>
             <w:r>
+              <w:lastRenderedPageBreak/>
               <w:t>Invoices</w:t>
             </w:r>
           </w:p>
@@ -3837,7 +4717,32 @@
             </w:r>
             <w:proofErr w:type="spellEnd"/>
             <w:r>
-              <w:t xml:space="preserve">(pk), </w:t>
+              <w:t>(pk),</w:t>
+            </w:r>
+          </w:p>
+          <w:p>
+            <w:pPr>
+              <w:widowControl w:val="0"/>
+              <w:spacing w:line="240" w:lineRule="auto"/>
+            </w:pPr>
+            <w:proofErr w:type="spellStart"/>
+            <w:r>
+              <w:t>serviceEventId</w:t>
+            </w:r>
+            <w:proofErr w:type="spellEnd"/>
+            <w:r>
+              <w:t>(</w:t>
+            </w:r>
+            <w:proofErr w:type="spellStart"/>
+            <w:r>
+              <w:t>fk</w:t>
+            </w:r>
+            <w:proofErr w:type="spellEnd"/>
+            <w:r>
+              <w:t>)</w:t>
+            </w:r>
+            <w:r>
+              <w:t xml:space="preserve"> </w:t>
             </w:r>
             <w:proofErr w:type="spellStart"/>
             <w:r>
@@ -3863,11 +4768,6 @@
             <w:r>
               <w:t xml:space="preserve">), </w:t>
             </w:r>
-            <w:proofErr w:type="spellStart"/>
-            <w:r>
-              <w:t>servicesprovided</w:t>
-            </w:r>
-            <w:proofErr w:type="spellEnd"/>
           </w:p>
         </w:tc>
         <w:tc>
@@ -4039,6 +4939,12 @@
               </w:pBdr>
               <w:spacing w:line="240" w:lineRule="auto"/>
             </w:pPr>
+            <w:r>
+              <w:rPr>
+                <w:highlight w:val="yellow"/>
+              </w:rPr>
+              <w:t>Invoice entity is finalized information. It needs to store additional information to prevent the possibility for the entity values to be updated at some point.</w:t>
+            </w:r>
           </w:p>
         </w:tc>
         <w:tc>
@@ -4060,6 +4966,104 @@
               <w:jc w:val="both"/>
               <w:rPr>
                 <w:color w:val="000000" w:themeColor="text1"/>
+              </w:rPr>
+            </w:pPr>
+            <w:r>
+              <w:rPr>
+                <w:color w:val="000000" w:themeColor="text1"/>
+              </w:rPr>
+              <w:t>For each service event, an invoice with unique invoice id, customer id, vin of car serviced, date of service, services provided, cost for each service, mechanics that provided the service and total bill (sum of costs) is stored.</w:t>
+            </w:r>
+          </w:p>
+          <w:p>
+            <w:pPr>
+              <w:widowControl w:val="0"/>
+              <w:pBdr>
+                <w:top w:val="nil"/>
+                <w:left w:val="nil"/>
+                <w:bottom w:val="nil"/>
+                <w:right w:val="nil"/>
+                <w:between w:val="nil"/>
+              </w:pBdr>
+              <w:spacing w:before="203" w:line="259" w:lineRule="auto"/>
+              <w:ind w:left="108" w:right="146" w:firstLine="9"/>
+              <w:jc w:val="both"/>
+              <w:rPr>
+                <w:color w:val="000000" w:themeColor="text1"/>
+              </w:rPr>
+            </w:pPr>
+            <w:r>
+              <w:rPr>
+                <w:color w:val="000000" w:themeColor="text1"/>
+              </w:rPr>
+              <w:t>{</w:t>
+            </w:r>
+            <w:proofErr w:type="spellStart"/>
+            <w:r>
+              <w:rPr>
+                <w:color w:val="000000" w:themeColor="text1"/>
+              </w:rPr>
+              <w:t>invoiceId</w:t>
+            </w:r>
+            <w:proofErr w:type="spellEnd"/>
+            <w:r>
+              <w:rPr>
+                <w:color w:val="000000" w:themeColor="text1"/>
+              </w:rPr>
+              <w:t>}-</w:t>
+            </w:r>
+            <w:proofErr w:type="gramStart"/>
+            <w:r>
+              <w:rPr>
+                <w:color w:val="000000" w:themeColor="text1"/>
+              </w:rPr>
+              <w:t>&gt;{</w:t>
+            </w:r>
+            <w:proofErr w:type="spellStart"/>
+            <w:proofErr w:type="gramEnd"/>
+            <w:r>
+              <w:rPr>
+                <w:color w:val="000000" w:themeColor="text1"/>
+              </w:rPr>
+              <w:t>serviceDate</w:t>
+            </w:r>
+            <w:proofErr w:type="spellEnd"/>
+            <w:r>
+              <w:rPr>
+                <w:color w:val="000000" w:themeColor="text1"/>
+              </w:rPr>
+              <w:t xml:space="preserve">, </w:t>
+            </w:r>
+            <w:proofErr w:type="spellStart"/>
+            <w:r>
+              <w:rPr>
+                <w:color w:val="000000" w:themeColor="text1"/>
+              </w:rPr>
+              <w:t>totalPrice</w:t>
+            </w:r>
+            <w:proofErr w:type="spellEnd"/>
+            <w:r>
+              <w:rPr>
+                <w:color w:val="000000" w:themeColor="text1"/>
+              </w:rPr>
+              <w:t>, status}</w:t>
+            </w:r>
+          </w:p>
+          <w:p>
+            <w:pPr>
+              <w:widowControl w:val="0"/>
+              <w:pBdr>
+                <w:top w:val="nil"/>
+                <w:left w:val="nil"/>
+                <w:bottom w:val="nil"/>
+                <w:right w:val="nil"/>
+                <w:between w:val="nil"/>
+              </w:pBdr>
+              <w:spacing w:before="203" w:line="259" w:lineRule="auto"/>
+              <w:ind w:left="108" w:right="146" w:firstLine="9"/>
+              <w:jc w:val="both"/>
+              <w:rPr>
+                <w:color w:val="000000" w:themeColor="text1"/>
                 <w:highlight w:val="white"/>
               </w:rPr>
             </w:pPr>
@@ -4067,8 +5071,554 @@
               <w:rPr>
                 <w:color w:val="000000" w:themeColor="text1"/>
               </w:rPr>
-              <w:t>For each service event, an invoice with unique invoice id, customer id, vin of car serviced, date of service, services provided, cost for each service, mechanics that provided the service and total bill (sum of costs) is stored.</w:t>
-            </w:r>
+              <w:t>{</w:t>
+            </w:r>
+            <w:proofErr w:type="spellStart"/>
+            <w:r>
+              <w:rPr>
+                <w:color w:val="000000" w:themeColor="text1"/>
+              </w:rPr>
+              <w:t>invoiceId</w:t>
+            </w:r>
+            <w:proofErr w:type="spellEnd"/>
+            <w:r>
+              <w:rPr>
+                <w:color w:val="000000" w:themeColor="text1"/>
+              </w:rPr>
+              <w:t>}-&gt;{</w:t>
+            </w:r>
+            <w:proofErr w:type="spellStart"/>
+            <w:r>
+              <w:rPr>
+                <w:color w:val="000000" w:themeColor="text1"/>
+              </w:rPr>
+              <w:t>serviceEventId</w:t>
+            </w:r>
+            <w:proofErr w:type="spellEnd"/>
+            <w:r>
+              <w:rPr>
+                <w:color w:val="000000" w:themeColor="text1"/>
+              </w:rPr>
+              <w:t>}</w:t>
+            </w:r>
+          </w:p>
+        </w:tc>
+      </w:tr>
+      <w:tr>
+        <w:tc>
+          <w:tcPr>
+            <w:tcW w:w="1970" w:type="dxa"/>
+            <w:shd w:val="clear" w:color="auto" w:fill="auto"/>
+            <w:tcMar>
+              <w:top w:w="100" w:type="dxa"/>
+              <w:left w:w="100" w:type="dxa"/>
+              <w:bottom w:w="100" w:type="dxa"/>
+              <w:right w:w="100" w:type="dxa"/>
+            </w:tcMar>
+          </w:tcPr>
+          <w:p>
+            <w:pPr>
+              <w:widowControl w:val="0"/>
+              <w:spacing w:line="240" w:lineRule="auto"/>
+            </w:pPr>
+            <w:proofErr w:type="spellStart"/>
+            <w:r>
+              <w:t>MAINTType</w:t>
+            </w:r>
+            <w:proofErr w:type="spellEnd"/>
+          </w:p>
+        </w:tc>
+        <w:tc>
+          <w:tcPr>
+            <w:tcW w:w="1620" w:type="dxa"/>
+            <w:shd w:val="clear" w:color="auto" w:fill="auto"/>
+            <w:tcMar>
+              <w:top w:w="100" w:type="dxa"/>
+              <w:left w:w="100" w:type="dxa"/>
+              <w:bottom w:w="100" w:type="dxa"/>
+              <w:right w:w="100" w:type="dxa"/>
+            </w:tcMar>
+          </w:tcPr>
+          <w:p>
+            <w:pPr>
+              <w:widowControl w:val="0"/>
+              <w:spacing w:line="240" w:lineRule="auto"/>
+            </w:pPr>
+            <w:proofErr w:type="spellStart"/>
+            <w:r>
+              <w:t>servedTypeId</w:t>
+            </w:r>
+            <w:proofErr w:type="spellEnd"/>
+            <w:r>
+              <w:t>(pk)</w:t>
+            </w:r>
+          </w:p>
+          <w:p>
+            <w:pPr>
+              <w:widowControl w:val="0"/>
+              <w:spacing w:line="240" w:lineRule="auto"/>
+            </w:pPr>
+            <w:proofErr w:type="spellStart"/>
+            <w:r>
+              <w:t>invoiceId</w:t>
+            </w:r>
+            <w:proofErr w:type="spellEnd"/>
+            <w:r>
+              <w:t>(</w:t>
+            </w:r>
+            <w:proofErr w:type="spellStart"/>
+            <w:r>
+              <w:t>fk</w:t>
+            </w:r>
+            <w:proofErr w:type="spellEnd"/>
+            <w:r>
+              <w:t xml:space="preserve">),  </w:t>
+            </w:r>
+          </w:p>
+          <w:p>
+            <w:pPr>
+              <w:widowControl w:val="0"/>
+              <w:spacing w:line="240" w:lineRule="auto"/>
+            </w:pPr>
+            <w:r>
+              <w:t>type</w:t>
+            </w:r>
+          </w:p>
+          <w:p>
+            <w:pPr>
+              <w:widowControl w:val="0"/>
+              <w:spacing w:line="240" w:lineRule="auto"/>
+            </w:pPr>
+            <w:r>
+              <w:t>cost, on delete cascade</w:t>
+            </w:r>
+          </w:p>
+        </w:tc>
+        <w:tc>
+          <w:tcPr>
+            <w:tcW w:w="2340" w:type="dxa"/>
+            <w:shd w:val="clear" w:color="auto" w:fill="auto"/>
+            <w:tcMar>
+              <w:top w:w="100" w:type="dxa"/>
+              <w:left w:w="100" w:type="dxa"/>
+              <w:bottom w:w="100" w:type="dxa"/>
+              <w:right w:w="100" w:type="dxa"/>
+            </w:tcMar>
+          </w:tcPr>
+          <w:p>
+            <w:pPr>
+              <w:widowControl w:val="0"/>
+              <w:pBdr>
+                <w:top w:val="nil"/>
+                <w:left w:val="nil"/>
+                <w:bottom w:val="nil"/>
+                <w:right w:val="nil"/>
+                <w:between w:val="nil"/>
+              </w:pBdr>
+              <w:spacing w:before="203" w:line="259" w:lineRule="auto"/>
+              <w:ind w:left="108" w:right="146" w:firstLine="9"/>
+              <w:jc w:val="both"/>
+              <w:rPr>
+                <w:color w:val="000000" w:themeColor="text1"/>
+                <w:highlight w:val="white"/>
+              </w:rPr>
+            </w:pPr>
+          </w:p>
+        </w:tc>
+        <w:tc>
+          <w:tcPr>
+            <w:tcW w:w="3420" w:type="dxa"/>
+          </w:tcPr>
+          <w:p>
+            <w:pPr>
+              <w:widowControl w:val="0"/>
+              <w:pBdr>
+                <w:top w:val="nil"/>
+                <w:left w:val="nil"/>
+                <w:bottom w:val="nil"/>
+                <w:right w:val="nil"/>
+                <w:between w:val="nil"/>
+              </w:pBdr>
+              <w:spacing w:before="203" w:line="259" w:lineRule="auto"/>
+              <w:ind w:left="108" w:right="146" w:firstLine="9"/>
+              <w:jc w:val="both"/>
+              <w:rPr>
+                <w:color w:val="000000" w:themeColor="text1"/>
+              </w:rPr>
+            </w:pPr>
+          </w:p>
+        </w:tc>
+      </w:tr>
+      <w:tr>
+        <w:tc>
+          <w:tcPr>
+            <w:tcW w:w="1970" w:type="dxa"/>
+            <w:shd w:val="clear" w:color="auto" w:fill="auto"/>
+            <w:tcMar>
+              <w:top w:w="100" w:type="dxa"/>
+              <w:left w:w="100" w:type="dxa"/>
+              <w:bottom w:w="100" w:type="dxa"/>
+              <w:right w:w="100" w:type="dxa"/>
+            </w:tcMar>
+          </w:tcPr>
+          <w:p>
+            <w:pPr>
+              <w:widowControl w:val="0"/>
+              <w:spacing w:line="240" w:lineRule="auto"/>
+            </w:pPr>
+            <w:proofErr w:type="spellStart"/>
+            <w:r>
+              <w:t>Mant_Service</w:t>
+            </w:r>
+            <w:r>
+              <w:t>d</w:t>
+            </w:r>
+            <w:proofErr w:type="spellEnd"/>
+          </w:p>
+        </w:tc>
+        <w:tc>
+          <w:tcPr>
+            <w:tcW w:w="1620" w:type="dxa"/>
+            <w:shd w:val="clear" w:color="auto" w:fill="auto"/>
+            <w:tcMar>
+              <w:top w:w="100" w:type="dxa"/>
+              <w:left w:w="100" w:type="dxa"/>
+              <w:bottom w:w="100" w:type="dxa"/>
+              <w:right w:w="100" w:type="dxa"/>
+            </w:tcMar>
+          </w:tcPr>
+          <w:p>
+            <w:pPr>
+              <w:widowControl w:val="0"/>
+              <w:spacing w:line="240" w:lineRule="auto"/>
+            </w:pPr>
+            <w:proofErr w:type="spellStart"/>
+            <w:r>
+              <w:t>serviceName</w:t>
+            </w:r>
+            <w:proofErr w:type="spellEnd"/>
+            <w:r>
+              <w:t>(pk)</w:t>
+            </w:r>
+            <w:r>
+              <w:t>, on delete cascade</w:t>
+            </w:r>
+          </w:p>
+        </w:tc>
+        <w:tc>
+          <w:tcPr>
+            <w:tcW w:w="2340" w:type="dxa"/>
+            <w:shd w:val="clear" w:color="auto" w:fill="auto"/>
+            <w:tcMar>
+              <w:top w:w="100" w:type="dxa"/>
+              <w:left w:w="100" w:type="dxa"/>
+              <w:bottom w:w="100" w:type="dxa"/>
+              <w:right w:w="100" w:type="dxa"/>
+            </w:tcMar>
+          </w:tcPr>
+          <w:p>
+            <w:pPr>
+              <w:widowControl w:val="0"/>
+              <w:pBdr>
+                <w:top w:val="nil"/>
+                <w:left w:val="nil"/>
+                <w:bottom w:val="nil"/>
+                <w:right w:val="nil"/>
+                <w:between w:val="nil"/>
+              </w:pBdr>
+              <w:spacing w:before="203" w:line="259" w:lineRule="auto"/>
+              <w:ind w:left="108" w:right="146" w:firstLine="9"/>
+              <w:jc w:val="both"/>
+              <w:rPr>
+                <w:color w:val="000000" w:themeColor="text1"/>
+                <w:highlight w:val="white"/>
+              </w:rPr>
+            </w:pPr>
+          </w:p>
+        </w:tc>
+        <w:tc>
+          <w:tcPr>
+            <w:tcW w:w="3420" w:type="dxa"/>
+          </w:tcPr>
+          <w:p>
+            <w:pPr>
+              <w:widowControl w:val="0"/>
+              <w:pBdr>
+                <w:top w:val="nil"/>
+                <w:left w:val="nil"/>
+                <w:bottom w:val="nil"/>
+                <w:right w:val="nil"/>
+                <w:between w:val="nil"/>
+              </w:pBdr>
+              <w:spacing w:before="203" w:line="259" w:lineRule="auto"/>
+              <w:ind w:left="108" w:right="146" w:firstLine="9"/>
+              <w:jc w:val="both"/>
+              <w:rPr>
+                <w:color w:val="000000" w:themeColor="text1"/>
+              </w:rPr>
+            </w:pPr>
+          </w:p>
+        </w:tc>
+      </w:tr>
+      <w:tr>
+        <w:tc>
+          <w:tcPr>
+            <w:tcW w:w="1970" w:type="dxa"/>
+            <w:shd w:val="clear" w:color="auto" w:fill="auto"/>
+            <w:tcMar>
+              <w:top w:w="100" w:type="dxa"/>
+              <w:left w:w="100" w:type="dxa"/>
+              <w:bottom w:w="100" w:type="dxa"/>
+              <w:right w:w="100" w:type="dxa"/>
+            </w:tcMar>
+          </w:tcPr>
+          <w:p>
+            <w:pPr>
+              <w:widowControl w:val="0"/>
+              <w:spacing w:line="240" w:lineRule="auto"/>
+            </w:pPr>
+          </w:p>
+        </w:tc>
+        <w:tc>
+          <w:tcPr>
+            <w:tcW w:w="1620" w:type="dxa"/>
+            <w:shd w:val="clear" w:color="auto" w:fill="auto"/>
+            <w:tcMar>
+              <w:top w:w="100" w:type="dxa"/>
+              <w:left w:w="100" w:type="dxa"/>
+              <w:bottom w:w="100" w:type="dxa"/>
+              <w:right w:w="100" w:type="dxa"/>
+            </w:tcMar>
+          </w:tcPr>
+          <w:p>
+            <w:pPr>
+              <w:widowControl w:val="0"/>
+              <w:spacing w:line="240" w:lineRule="auto"/>
+            </w:pPr>
+          </w:p>
+        </w:tc>
+        <w:tc>
+          <w:tcPr>
+            <w:tcW w:w="2340" w:type="dxa"/>
+            <w:shd w:val="clear" w:color="auto" w:fill="auto"/>
+            <w:tcMar>
+              <w:top w:w="100" w:type="dxa"/>
+              <w:left w:w="100" w:type="dxa"/>
+              <w:bottom w:w="100" w:type="dxa"/>
+              <w:right w:w="100" w:type="dxa"/>
+            </w:tcMar>
+          </w:tcPr>
+          <w:p>
+            <w:pPr>
+              <w:widowControl w:val="0"/>
+              <w:pBdr>
+                <w:top w:val="nil"/>
+                <w:left w:val="nil"/>
+                <w:bottom w:val="nil"/>
+                <w:right w:val="nil"/>
+                <w:between w:val="nil"/>
+              </w:pBdr>
+              <w:spacing w:before="203" w:line="259" w:lineRule="auto"/>
+              <w:ind w:left="108" w:right="146" w:firstLine="9"/>
+              <w:jc w:val="both"/>
+              <w:rPr>
+                <w:color w:val="000000" w:themeColor="text1"/>
+                <w:highlight w:val="white"/>
+              </w:rPr>
+            </w:pPr>
+          </w:p>
+        </w:tc>
+        <w:tc>
+          <w:tcPr>
+            <w:tcW w:w="3420" w:type="dxa"/>
+          </w:tcPr>
+          <w:p>
+            <w:pPr>
+              <w:widowControl w:val="0"/>
+              <w:pBdr>
+                <w:top w:val="nil"/>
+                <w:left w:val="nil"/>
+                <w:bottom w:val="nil"/>
+                <w:right w:val="nil"/>
+                <w:between w:val="nil"/>
+              </w:pBdr>
+              <w:spacing w:before="203" w:line="259" w:lineRule="auto"/>
+              <w:ind w:left="108" w:right="146" w:firstLine="9"/>
+              <w:jc w:val="both"/>
+              <w:rPr>
+                <w:color w:val="000000" w:themeColor="text1"/>
+              </w:rPr>
+            </w:pPr>
+          </w:p>
+        </w:tc>
+      </w:tr>
+      <w:tr>
+        <w:tc>
+          <w:tcPr>
+            <w:tcW w:w="1970" w:type="dxa"/>
+            <w:shd w:val="clear" w:color="auto" w:fill="auto"/>
+            <w:tcMar>
+              <w:top w:w="100" w:type="dxa"/>
+              <w:left w:w="100" w:type="dxa"/>
+              <w:bottom w:w="100" w:type="dxa"/>
+              <w:right w:w="100" w:type="dxa"/>
+            </w:tcMar>
+          </w:tcPr>
+          <w:p>
+            <w:pPr>
+              <w:widowControl w:val="0"/>
+              <w:spacing w:line="240" w:lineRule="auto"/>
+            </w:pPr>
+            <w:r>
+              <w:t>Service</w:t>
+            </w:r>
+            <w:r>
+              <w:t>d</w:t>
+            </w:r>
+          </w:p>
+        </w:tc>
+        <w:tc>
+          <w:tcPr>
+            <w:tcW w:w="1620" w:type="dxa"/>
+            <w:shd w:val="clear" w:color="auto" w:fill="auto"/>
+            <w:tcMar>
+              <w:top w:w="100" w:type="dxa"/>
+              <w:left w:w="100" w:type="dxa"/>
+              <w:bottom w:w="100" w:type="dxa"/>
+              <w:right w:w="100" w:type="dxa"/>
+            </w:tcMar>
+          </w:tcPr>
+          <w:p>
+            <w:pPr>
+              <w:widowControl w:val="0"/>
+              <w:spacing w:line="240" w:lineRule="auto"/>
+            </w:pPr>
+            <w:proofErr w:type="spellStart"/>
+            <w:r>
+              <w:t>serviced</w:t>
+            </w:r>
+            <w:r>
+              <w:t>Id</w:t>
+            </w:r>
+            <w:proofErr w:type="spellEnd"/>
+            <w:r>
+              <w:t>(pk)</w:t>
+            </w:r>
+          </w:p>
+          <w:p>
+            <w:pPr>
+              <w:widowControl w:val="0"/>
+              <w:spacing w:line="240" w:lineRule="auto"/>
+            </w:pPr>
+            <w:proofErr w:type="spellStart"/>
+            <w:proofErr w:type="gramStart"/>
+            <w:r>
+              <w:t>invoiceId</w:t>
+            </w:r>
+            <w:proofErr w:type="spellEnd"/>
+            <w:r>
+              <w:t>(</w:t>
+            </w:r>
+            <w:proofErr w:type="gramEnd"/>
+            <w:r>
+              <w:t xml:space="preserve">pk, </w:t>
+            </w:r>
+            <w:proofErr w:type="spellStart"/>
+            <w:r>
+              <w:t>fk</w:t>
+            </w:r>
+            <w:proofErr w:type="spellEnd"/>
+            <w:r>
+              <w:t>),</w:t>
+            </w:r>
+          </w:p>
+          <w:p>
+            <w:pPr>
+              <w:widowControl w:val="0"/>
+              <w:spacing w:line="240" w:lineRule="auto"/>
+              <w:jc w:val="center"/>
+            </w:pPr>
+            <w:proofErr w:type="spellStart"/>
+            <w:r>
+              <w:t>serviceName</w:t>
+            </w:r>
+            <w:proofErr w:type="spellEnd"/>
+            <w:r>
+              <w:t xml:space="preserve">, </w:t>
+            </w:r>
+            <w:r>
+              <w:t xml:space="preserve">category, </w:t>
+            </w:r>
+            <w:r>
+              <w:t>cost</w:t>
+            </w:r>
+            <w:r>
+              <w:t xml:space="preserve">, </w:t>
+            </w:r>
+          </w:p>
+          <w:p>
+            <w:pPr>
+              <w:widowControl w:val="0"/>
+              <w:spacing w:line="240" w:lineRule="auto"/>
+              <w:jc w:val="center"/>
+            </w:pPr>
+            <w:r>
+              <w:t>on delete cascade</w:t>
+            </w:r>
+          </w:p>
+        </w:tc>
+        <w:tc>
+          <w:tcPr>
+            <w:tcW w:w="2340" w:type="dxa"/>
+            <w:shd w:val="clear" w:color="auto" w:fill="auto"/>
+            <w:tcMar>
+              <w:top w:w="100" w:type="dxa"/>
+              <w:left w:w="100" w:type="dxa"/>
+              <w:bottom w:w="100" w:type="dxa"/>
+              <w:right w:w="100" w:type="dxa"/>
+            </w:tcMar>
+          </w:tcPr>
+          <w:p>
+            <w:pPr>
+              <w:widowControl w:val="0"/>
+              <w:pBdr>
+                <w:top w:val="nil"/>
+                <w:left w:val="nil"/>
+                <w:bottom w:val="nil"/>
+                <w:right w:val="nil"/>
+                <w:between w:val="nil"/>
+              </w:pBdr>
+              <w:spacing w:before="203" w:line="259" w:lineRule="auto"/>
+              <w:ind w:left="108" w:right="146" w:firstLine="9"/>
+              <w:jc w:val="both"/>
+              <w:rPr>
+                <w:color w:val="000000" w:themeColor="text1"/>
+                <w:highlight w:val="white"/>
+              </w:rPr>
+            </w:pPr>
+          </w:p>
+        </w:tc>
+        <w:tc>
+          <w:tcPr>
+            <w:tcW w:w="3420" w:type="dxa"/>
+          </w:tcPr>
+          <w:p>
+            <w:pPr>
+              <w:widowControl w:val="0"/>
+              <w:pBdr>
+                <w:top w:val="nil"/>
+                <w:left w:val="nil"/>
+                <w:bottom w:val="nil"/>
+                <w:right w:val="nil"/>
+                <w:between w:val="nil"/>
+              </w:pBdr>
+              <w:spacing w:before="203" w:line="259" w:lineRule="auto"/>
+              <w:ind w:left="108" w:right="146" w:firstLine="9"/>
+              <w:jc w:val="both"/>
+              <w:rPr>
+                <w:color w:val="000000" w:themeColor="text1"/>
+              </w:rPr>
+            </w:pPr>
           </w:p>
         </w:tc>
       </w:tr>
@@ -5415,6 +6965,7 @@
   <w:style w:type="paragraph" w:default="1" w:styleId="Normal">
     <w:name w:val="Normal"/>
     <w:qFormat/>
+    <w:rsid w:val="0006247F"/>
   </w:style>
   <w:style w:type="paragraph" w:styleId="Heading1">
     <w:name w:val="heading 1"/>
@@ -5589,7 +7140,8 @@
       <w:szCs w:val="30"/>
     </w:rPr>
   </w:style>
-  <w:style w:type="table" w:customStyle="1" w:styleId="a">
+  <w:style w:type="table" w:customStyle="1" w:styleId="1">
+    <w:name w:val="1"/>
     <w:basedOn w:val="TableNormal"/>
     <w:tblPr>
       <w:tblStyleRowBandSize w:val="1"/>

</xml_diff>